<commit_message>
Added docs as pdf
</commit_message>
<xml_diff>
--- a/IoT_Projekt_docs.docx
+++ b/IoT_Projekt_docs.docx
@@ -889,6 +889,7 @@
       </w:pPr>
       <w:r>
         <w:rPr>
+          <w:noProof/>
           <w:lang w:val="en-GB"/>
         </w:rPr>
         <w:drawing>
@@ -982,6 +983,9 @@
         <w:br/>
       </w:r>
       <w:r>
+        <w:rPr>
+          <w:noProof/>
+        </w:rPr>
         <w:drawing>
           <wp:inline distT="0" distB="0" distL="0" distR="0" wp14:anchorId="36B38E3A" wp14:editId="408D412F">
             <wp:extent cx="5760720" cy="754380"/>
@@ -1027,6 +1031,9 @@
         <w:br/>
       </w:r>
       <w:r>
+        <w:rPr>
+          <w:noProof/>
+        </w:rPr>
         <w:drawing>
           <wp:inline distT="0" distB="0" distL="0" distR="0" wp14:anchorId="659B5651" wp14:editId="14B9FB24">
             <wp:extent cx="5760720" cy="1534160"/>
@@ -1143,6 +1150,9 @@
     </w:p>
     <w:p>
       <w:r>
+        <w:rPr>
+          <w:noProof/>
+        </w:rPr>
         <w:drawing>
           <wp:inline distT="0" distB="0" distL="0" distR="0" wp14:anchorId="7DA0536D" wp14:editId="0AAD8AD1">
             <wp:extent cx="4505954" cy="1133633"/>
@@ -1190,6 +1200,9 @@
     </w:p>
     <w:p>
       <w:r>
+        <w:rPr>
+          <w:noProof/>
+        </w:rPr>
         <w:lastRenderedPageBreak/>
         <w:drawing>
           <wp:inline distT="0" distB="0" distL="0" distR="0" wp14:anchorId="39206A9E" wp14:editId="2BA6FB61">
@@ -1243,6 +1256,9 @@
         <w:br/>
       </w:r>
       <w:r>
+        <w:rPr>
+          <w:noProof/>
+        </w:rPr>
         <w:drawing>
           <wp:inline distT="0" distB="0" distL="0" distR="0" wp14:anchorId="322CC971" wp14:editId="7B38BE4D">
             <wp:extent cx="4439270" cy="800212"/>
@@ -1322,6 +1338,9 @@
     </w:p>
     <w:p>
       <w:r>
+        <w:rPr>
+          <w:noProof/>
+        </w:rPr>
         <w:drawing>
           <wp:inline distT="0" distB="0" distL="0" distR="0" wp14:anchorId="343552AF" wp14:editId="15FF8504">
             <wp:extent cx="5760720" cy="2912745"/>
@@ -1371,6 +1390,9 @@
         <w:br/>
       </w:r>
       <w:r>
+        <w:rPr>
+          <w:noProof/>
+        </w:rPr>
         <w:drawing>
           <wp:inline distT="0" distB="0" distL="0" distR="0" wp14:anchorId="7F33E979" wp14:editId="3F877725">
             <wp:extent cx="5760720" cy="3221990"/>
@@ -1418,6 +1440,9 @@
     </w:p>
     <w:p>
       <w:r>
+        <w:rPr>
+          <w:noProof/>
+        </w:rPr>
         <w:drawing>
           <wp:inline distT="0" distB="0" distL="0" distR="0" wp14:anchorId="240631E1" wp14:editId="7473C164">
             <wp:extent cx="5760720" cy="3215640"/>
@@ -1465,6 +1490,9 @@
         <w:br/>
       </w:r>
       <w:r>
+        <w:rPr>
+          <w:noProof/>
+        </w:rPr>
         <w:drawing>
           <wp:inline distT="0" distB="0" distL="0" distR="0" wp14:anchorId="7157C6EF" wp14:editId="6A6F34FA">
             <wp:extent cx="5760720" cy="2889885"/>
@@ -1512,6 +1540,9 @@
         <w:br/>
       </w:r>
       <w:r>
+        <w:rPr>
+          <w:noProof/>
+        </w:rPr>
         <w:drawing>
           <wp:inline distT="0" distB="0" distL="0" distR="0" wp14:anchorId="63B10E49" wp14:editId="1EE0BF1D">
             <wp:extent cx="5760720" cy="3225165"/>
@@ -1559,6 +1590,9 @@
         <w:br/>
       </w:r>
       <w:r>
+        <w:rPr>
+          <w:noProof/>
+        </w:rPr>
         <w:drawing>
           <wp:inline distT="0" distB="0" distL="0" distR="0" wp14:anchorId="19457FA7" wp14:editId="28F8EFDA">
             <wp:extent cx="5760720" cy="3192780"/>
@@ -1697,6 +1731,9 @@
         <w:br/>
       </w:r>
       <w:r>
+        <w:rPr>
+          <w:noProof/>
+        </w:rPr>
         <w:drawing>
           <wp:inline distT="0" distB="0" distL="0" distR="0" wp14:anchorId="3DDEE2C8" wp14:editId="2AAEE335">
             <wp:extent cx="4677428" cy="1505160"/>
@@ -1828,6 +1865,9 @@
         <w:br/>
       </w:r>
       <w:r>
+        <w:rPr>
+          <w:noProof/>
+        </w:rPr>
         <w:drawing>
           <wp:inline distT="0" distB="0" distL="0" distR="0" wp14:anchorId="66B74786" wp14:editId="203FBB05">
             <wp:extent cx="5515745" cy="2162477"/>
@@ -1944,6 +1984,9 @@
     </w:p>
     <w:p>
       <w:r>
+        <w:rPr>
+          <w:noProof/>
+        </w:rPr>
         <w:drawing>
           <wp:inline distT="0" distB="0" distL="0" distR="0" wp14:anchorId="40441A99" wp14:editId="59D33299">
             <wp:extent cx="5760720" cy="3716020"/>
@@ -2035,6 +2078,9 @@
         <w:br/>
       </w:r>
       <w:r>
+        <w:rPr>
+          <w:noProof/>
+        </w:rPr>
         <w:drawing>
           <wp:inline distT="0" distB="0" distL="0" distR="0" wp14:anchorId="7E706D9F" wp14:editId="3A2A5D28">
             <wp:extent cx="4753638" cy="724001"/>
@@ -2100,10 +2146,7 @@
       </w:r>
       <w:proofErr w:type="spellEnd"/>
       <w:r>
-        <w:t xml:space="preserve">”. </w:t>
-      </w:r>
-      <w:r>
-        <w:t xml:space="preserve">Przykładowa zawartość </w:t>
+        <w:t xml:space="preserve">”. Przykładowa zawartość </w:t>
       </w:r>
       <w:r>
         <w:t>kontenera</w:t>
@@ -2115,6 +2158,9 @@
         <w:br/>
       </w:r>
       <w:r>
+        <w:rPr>
+          <w:noProof/>
+        </w:rPr>
         <w:drawing>
           <wp:inline distT="0" distB="0" distL="0" distR="0" wp14:anchorId="062E272C" wp14:editId="5EA121CE">
             <wp:extent cx="5760720" cy="1427480"/>
@@ -2183,21 +2229,15 @@
       </w:r>
       <w:proofErr w:type="spellEnd"/>
       <w:r>
-        <w:t xml:space="preserve">” liczbę błędów napotkanych przez urządzenie. </w:t>
-      </w:r>
-      <w:r>
-        <w:t xml:space="preserve">Przykładowa zawartość </w:t>
-      </w:r>
-      <w:r>
-        <w:t>kontenera</w:t>
-      </w:r>
-      <w:r>
-        <w:t>:</w:t>
+        <w:t>” liczbę błędów napotkanych przez urządzenie. Przykładowa zawartość kontenera:</w:t>
       </w:r>
       <w:r>
         <w:br/>
       </w:r>
       <w:r>
+        <w:rPr>
+          <w:noProof/>
+        </w:rPr>
         <w:drawing>
           <wp:inline distT="0" distB="0" distL="0" distR="0" wp14:anchorId="5FE73E87" wp14:editId="4556B1E3">
             <wp:extent cx="4105848" cy="2048161"/>

</xml_diff>